<commit_message>
cambios en word y agrego el dashboard en pbit
</commit_message>
<xml_diff>
--- a/Entrega Final/Sistema Administracion de Consorcios+Sola.docx
+++ b/Entrega Final/Sistema Administracion de Consorcios+Sola.docx
@@ -779,25 +779,14 @@
                 <w:lang w:val="es-MX"/>
               </w:rPr>
             </w:pPr>
-            <w:proofErr w:type="gramStart"/>
-            <w:r>
-              <w:rPr>
-                <w:rFonts w:ascii="Arial" w:hAnsi="Arial" w:cs="Arial"/>
-                <w:sz w:val="24"/>
-                <w:szCs w:val="24"/>
-                <w:lang w:val="es-MX"/>
-              </w:rPr>
-              <w:t>VARCHAR(</w:t>
-            </w:r>
-            <w:proofErr w:type="gramEnd"/>
-            <w:r>
-              <w:rPr>
-                <w:rFonts w:ascii="Arial" w:hAnsi="Arial" w:cs="Arial"/>
-                <w:sz w:val="24"/>
-                <w:szCs w:val="24"/>
-                <w:lang w:val="es-MX"/>
-              </w:rPr>
-              <w:t>50)</w:t>
+            <w:r>
+              <w:rPr>
+                <w:rFonts w:ascii="Arial" w:hAnsi="Arial" w:cs="Arial"/>
+                <w:sz w:val="24"/>
+                <w:szCs w:val="24"/>
+                <w:lang w:val="es-MX"/>
+              </w:rPr>
+              <w:t>VARCHAR(50)</w:t>
             </w:r>
             <w:r>
               <w:rPr>
@@ -882,25 +871,14 @@
                 <w:lang w:val="es-MX"/>
               </w:rPr>
             </w:pPr>
-            <w:proofErr w:type="gramStart"/>
-            <w:r>
-              <w:rPr>
-                <w:rFonts w:ascii="Arial" w:hAnsi="Arial" w:cs="Arial"/>
-                <w:sz w:val="24"/>
-                <w:szCs w:val="24"/>
-                <w:lang w:val="es-MX"/>
-              </w:rPr>
-              <w:t>VARCHAR(</w:t>
-            </w:r>
-            <w:proofErr w:type="gramEnd"/>
-            <w:r>
-              <w:rPr>
-                <w:rFonts w:ascii="Arial" w:hAnsi="Arial" w:cs="Arial"/>
-                <w:sz w:val="24"/>
-                <w:szCs w:val="24"/>
-                <w:lang w:val="es-MX"/>
-              </w:rPr>
-              <w:t>13) NOT NULL</w:t>
+            <w:r>
+              <w:rPr>
+                <w:rFonts w:ascii="Arial" w:hAnsi="Arial" w:cs="Arial"/>
+                <w:sz w:val="24"/>
+                <w:szCs w:val="24"/>
+                <w:lang w:val="es-MX"/>
+              </w:rPr>
+              <w:t>VARCHAR(13) NOT NULL</w:t>
             </w:r>
           </w:p>
         </w:tc>
@@ -969,25 +947,14 @@
                 <w:lang w:val="es-MX"/>
               </w:rPr>
             </w:pPr>
-            <w:proofErr w:type="gramStart"/>
-            <w:r>
-              <w:rPr>
-                <w:rFonts w:ascii="Arial" w:hAnsi="Arial" w:cs="Arial"/>
-                <w:sz w:val="24"/>
-                <w:szCs w:val="24"/>
-                <w:lang w:val="es-MX"/>
-              </w:rPr>
-              <w:t>VARCHAR(</w:t>
-            </w:r>
-            <w:proofErr w:type="gramEnd"/>
-            <w:r>
-              <w:rPr>
-                <w:rFonts w:ascii="Arial" w:hAnsi="Arial" w:cs="Arial"/>
-                <w:sz w:val="24"/>
-                <w:szCs w:val="24"/>
-                <w:lang w:val="es-MX"/>
-              </w:rPr>
-              <w:t>10) NOT NULL</w:t>
+            <w:r>
+              <w:rPr>
+                <w:rFonts w:ascii="Arial" w:hAnsi="Arial" w:cs="Arial"/>
+                <w:sz w:val="24"/>
+                <w:szCs w:val="24"/>
+                <w:lang w:val="es-MX"/>
+              </w:rPr>
+              <w:t>VARCHAR(10) NOT NULL</w:t>
             </w:r>
           </w:p>
         </w:tc>
@@ -1054,25 +1021,14 @@
                 <w:lang w:val="es-MX"/>
               </w:rPr>
             </w:pPr>
-            <w:proofErr w:type="gramStart"/>
-            <w:r>
-              <w:rPr>
-                <w:rFonts w:ascii="Arial" w:hAnsi="Arial" w:cs="Arial"/>
-                <w:sz w:val="24"/>
-                <w:szCs w:val="24"/>
-                <w:lang w:val="es-MX"/>
-              </w:rPr>
-              <w:t>VARCHAR(</w:t>
-            </w:r>
-            <w:proofErr w:type="gramEnd"/>
-            <w:r>
-              <w:rPr>
-                <w:rFonts w:ascii="Arial" w:hAnsi="Arial" w:cs="Arial"/>
-                <w:sz w:val="24"/>
-                <w:szCs w:val="24"/>
-                <w:lang w:val="es-MX"/>
-              </w:rPr>
-              <w:t>50) NOT NULL</w:t>
+            <w:r>
+              <w:rPr>
+                <w:rFonts w:ascii="Arial" w:hAnsi="Arial" w:cs="Arial"/>
+                <w:sz w:val="24"/>
+                <w:szCs w:val="24"/>
+                <w:lang w:val="es-MX"/>
+              </w:rPr>
+              <w:t>VARCHAR(50) NOT NULL</w:t>
             </w:r>
           </w:p>
         </w:tc>
@@ -1392,25 +1348,14 @@
                 <w:lang w:val="es-MX"/>
               </w:rPr>
             </w:pPr>
-            <w:proofErr w:type="gramStart"/>
-            <w:r>
-              <w:rPr>
-                <w:rFonts w:ascii="Arial" w:hAnsi="Arial" w:cs="Arial"/>
-                <w:sz w:val="24"/>
-                <w:szCs w:val="24"/>
-                <w:lang w:val="es-MX"/>
-              </w:rPr>
-              <w:t>VARCHAR(</w:t>
-            </w:r>
-            <w:proofErr w:type="gramEnd"/>
-            <w:r>
-              <w:rPr>
-                <w:rFonts w:ascii="Arial" w:hAnsi="Arial" w:cs="Arial"/>
-                <w:sz w:val="24"/>
-                <w:szCs w:val="24"/>
-                <w:lang w:val="es-MX"/>
-              </w:rPr>
-              <w:t>13) NOT NULL</w:t>
+            <w:r>
+              <w:rPr>
+                <w:rFonts w:ascii="Arial" w:hAnsi="Arial" w:cs="Arial"/>
+                <w:sz w:val="24"/>
+                <w:szCs w:val="24"/>
+                <w:lang w:val="es-MX"/>
+              </w:rPr>
+              <w:t>VARCHAR(13) NOT NULL</w:t>
             </w:r>
           </w:p>
         </w:tc>
@@ -1479,25 +1424,14 @@
                 <w:lang w:val="es-MX"/>
               </w:rPr>
             </w:pPr>
-            <w:proofErr w:type="gramStart"/>
-            <w:r>
-              <w:rPr>
-                <w:rFonts w:ascii="Arial" w:hAnsi="Arial" w:cs="Arial"/>
-                <w:sz w:val="24"/>
-                <w:szCs w:val="24"/>
-                <w:lang w:val="es-MX"/>
-              </w:rPr>
-              <w:t>VARCHAR(</w:t>
-            </w:r>
-            <w:proofErr w:type="gramEnd"/>
-            <w:r>
-              <w:rPr>
-                <w:rFonts w:ascii="Arial" w:hAnsi="Arial" w:cs="Arial"/>
-                <w:sz w:val="24"/>
-                <w:szCs w:val="24"/>
-                <w:lang w:val="es-MX"/>
-              </w:rPr>
-              <w:t>75) NOT NULL</w:t>
+            <w:r>
+              <w:rPr>
+                <w:rFonts w:ascii="Arial" w:hAnsi="Arial" w:cs="Arial"/>
+                <w:sz w:val="24"/>
+                <w:szCs w:val="24"/>
+                <w:lang w:val="es-MX"/>
+              </w:rPr>
+              <w:t>VARCHAR(75) NOT NULL</w:t>
             </w:r>
           </w:p>
         </w:tc>
@@ -2031,25 +1965,14 @@
                 <w:lang w:val="es-MX"/>
               </w:rPr>
             </w:pPr>
-            <w:proofErr w:type="gramStart"/>
-            <w:r>
-              <w:rPr>
-                <w:rFonts w:ascii="Arial" w:hAnsi="Arial" w:cs="Arial"/>
-                <w:sz w:val="24"/>
-                <w:szCs w:val="24"/>
-                <w:lang w:val="es-MX"/>
-              </w:rPr>
-              <w:t>VARCHAR(</w:t>
-            </w:r>
-            <w:proofErr w:type="gramEnd"/>
-            <w:r>
-              <w:rPr>
-                <w:rFonts w:ascii="Arial" w:hAnsi="Arial" w:cs="Arial"/>
-                <w:sz w:val="24"/>
-                <w:szCs w:val="24"/>
-                <w:lang w:val="es-MX"/>
-              </w:rPr>
-              <w:t>50) NOT NULL</w:t>
+            <w:r>
+              <w:rPr>
+                <w:rFonts w:ascii="Arial" w:hAnsi="Arial" w:cs="Arial"/>
+                <w:sz w:val="24"/>
+                <w:szCs w:val="24"/>
+                <w:lang w:val="es-MX"/>
+              </w:rPr>
+              <w:t>VARCHAR(50) NOT NULL</w:t>
             </w:r>
           </w:p>
         </w:tc>
@@ -2116,25 +2039,14 @@
                 <w:lang w:val="es-MX"/>
               </w:rPr>
             </w:pPr>
-            <w:proofErr w:type="gramStart"/>
-            <w:r>
-              <w:rPr>
-                <w:rFonts w:ascii="Arial" w:hAnsi="Arial" w:cs="Arial"/>
-                <w:sz w:val="24"/>
-                <w:szCs w:val="24"/>
-                <w:lang w:val="es-MX"/>
-              </w:rPr>
-              <w:t>VARCHAR(</w:t>
-            </w:r>
-            <w:proofErr w:type="gramEnd"/>
-            <w:r>
-              <w:rPr>
-                <w:rFonts w:ascii="Arial" w:hAnsi="Arial" w:cs="Arial"/>
-                <w:sz w:val="24"/>
-                <w:szCs w:val="24"/>
-                <w:lang w:val="es-MX"/>
-              </w:rPr>
-              <w:t>50) NOT NULL</w:t>
+            <w:r>
+              <w:rPr>
+                <w:rFonts w:ascii="Arial" w:hAnsi="Arial" w:cs="Arial"/>
+                <w:sz w:val="24"/>
+                <w:szCs w:val="24"/>
+                <w:lang w:val="es-MX"/>
+              </w:rPr>
+              <w:t>VARCHAR(50) NOT NULL</w:t>
             </w:r>
           </w:p>
         </w:tc>
@@ -2202,25 +2114,14 @@
                 <w:lang w:val="es-MX"/>
               </w:rPr>
             </w:pPr>
-            <w:proofErr w:type="gramStart"/>
-            <w:r>
-              <w:rPr>
-                <w:rFonts w:ascii="Arial" w:hAnsi="Arial" w:cs="Arial"/>
-                <w:sz w:val="24"/>
-                <w:szCs w:val="24"/>
-                <w:lang w:val="es-MX"/>
-              </w:rPr>
-              <w:t>VARCHAR(</w:t>
-            </w:r>
-            <w:proofErr w:type="gramEnd"/>
-            <w:r>
-              <w:rPr>
-                <w:rFonts w:ascii="Arial" w:hAnsi="Arial" w:cs="Arial"/>
-                <w:sz w:val="24"/>
-                <w:szCs w:val="24"/>
-                <w:lang w:val="es-MX"/>
-              </w:rPr>
-              <w:t>13) NOT NULL</w:t>
+            <w:r>
+              <w:rPr>
+                <w:rFonts w:ascii="Arial" w:hAnsi="Arial" w:cs="Arial"/>
+                <w:sz w:val="24"/>
+                <w:szCs w:val="24"/>
+                <w:lang w:val="es-MX"/>
+              </w:rPr>
+              <w:t>VARCHAR(13) NOT NULL</w:t>
             </w:r>
           </w:p>
         </w:tc>
@@ -2287,25 +2188,14 @@
                 <w:lang w:val="es-MX"/>
               </w:rPr>
             </w:pPr>
-            <w:proofErr w:type="gramStart"/>
-            <w:r>
-              <w:rPr>
-                <w:rFonts w:ascii="Arial" w:hAnsi="Arial" w:cs="Arial"/>
-                <w:sz w:val="24"/>
-                <w:szCs w:val="24"/>
-                <w:lang w:val="es-MX"/>
-              </w:rPr>
-              <w:t>DECIMAL(</w:t>
-            </w:r>
-            <w:proofErr w:type="gramEnd"/>
-            <w:r>
-              <w:rPr>
-                <w:rFonts w:ascii="Arial" w:hAnsi="Arial" w:cs="Arial"/>
-                <w:sz w:val="24"/>
-                <w:szCs w:val="24"/>
-                <w:lang w:val="es-MX"/>
-              </w:rPr>
-              <w:t>10,2) NOT NULL</w:t>
+            <w:r>
+              <w:rPr>
+                <w:rFonts w:ascii="Arial" w:hAnsi="Arial" w:cs="Arial"/>
+                <w:sz w:val="24"/>
+                <w:szCs w:val="24"/>
+                <w:lang w:val="es-MX"/>
+              </w:rPr>
+              <w:t>DECIMAL(10,2) NOT NULL</w:t>
             </w:r>
           </w:p>
         </w:tc>
@@ -2610,25 +2500,14 @@
                 <w:lang w:val="es-MX"/>
               </w:rPr>
             </w:pPr>
-            <w:proofErr w:type="gramStart"/>
-            <w:r>
-              <w:rPr>
-                <w:rFonts w:ascii="Arial" w:hAnsi="Arial" w:cs="Arial"/>
-                <w:sz w:val="24"/>
-                <w:szCs w:val="24"/>
-                <w:lang w:val="es-MX"/>
-              </w:rPr>
-              <w:t>VARCHAR(</w:t>
-            </w:r>
-            <w:proofErr w:type="gramEnd"/>
-            <w:r>
-              <w:rPr>
-                <w:rFonts w:ascii="Arial" w:hAnsi="Arial" w:cs="Arial"/>
-                <w:sz w:val="24"/>
-                <w:szCs w:val="24"/>
-                <w:lang w:val="es-MX"/>
-              </w:rPr>
-              <w:t>75) NOT NULL</w:t>
+            <w:r>
+              <w:rPr>
+                <w:rFonts w:ascii="Arial" w:hAnsi="Arial" w:cs="Arial"/>
+                <w:sz w:val="24"/>
+                <w:szCs w:val="24"/>
+                <w:lang w:val="es-MX"/>
+              </w:rPr>
+              <w:t>VARCHAR(75) NOT NULL</w:t>
             </w:r>
           </w:p>
         </w:tc>
@@ -2697,25 +2576,14 @@
                 <w:lang w:val="es-MX"/>
               </w:rPr>
             </w:pPr>
-            <w:proofErr w:type="gramStart"/>
-            <w:r>
-              <w:rPr>
-                <w:rFonts w:ascii="Arial" w:hAnsi="Arial" w:cs="Arial"/>
-                <w:sz w:val="24"/>
-                <w:szCs w:val="24"/>
-                <w:lang w:val="es-MX"/>
-              </w:rPr>
-              <w:t>VARCHAR(</w:t>
-            </w:r>
-            <w:proofErr w:type="gramEnd"/>
-            <w:r>
-              <w:rPr>
-                <w:rFonts w:ascii="Arial" w:hAnsi="Arial" w:cs="Arial"/>
-                <w:sz w:val="24"/>
-                <w:szCs w:val="24"/>
-                <w:lang w:val="es-MX"/>
-              </w:rPr>
-              <w:t>10) NOT NULL</w:t>
+            <w:r>
+              <w:rPr>
+                <w:rFonts w:ascii="Arial" w:hAnsi="Arial" w:cs="Arial"/>
+                <w:sz w:val="24"/>
+                <w:szCs w:val="24"/>
+                <w:lang w:val="es-MX"/>
+              </w:rPr>
+              <w:t>VARCHAR(10) NOT NULL</w:t>
             </w:r>
           </w:p>
         </w:tc>
@@ -2782,25 +2650,14 @@
                 <w:lang w:val="es-MX"/>
               </w:rPr>
             </w:pPr>
-            <w:proofErr w:type="gramStart"/>
-            <w:r>
-              <w:rPr>
-                <w:rFonts w:ascii="Arial" w:hAnsi="Arial" w:cs="Arial"/>
-                <w:sz w:val="24"/>
-                <w:szCs w:val="24"/>
-                <w:lang w:val="es-MX"/>
-              </w:rPr>
-              <w:t>VARCHAR(</w:t>
-            </w:r>
-            <w:proofErr w:type="gramEnd"/>
-            <w:r>
-              <w:rPr>
-                <w:rFonts w:ascii="Arial" w:hAnsi="Arial" w:cs="Arial"/>
-                <w:sz w:val="24"/>
-                <w:szCs w:val="24"/>
-                <w:lang w:val="es-MX"/>
-              </w:rPr>
-              <w:t>50) NOT NULL</w:t>
+            <w:r>
+              <w:rPr>
+                <w:rFonts w:ascii="Arial" w:hAnsi="Arial" w:cs="Arial"/>
+                <w:sz w:val="24"/>
+                <w:szCs w:val="24"/>
+                <w:lang w:val="es-MX"/>
+              </w:rPr>
+              <w:t>VARCHAR(50) NOT NULL</w:t>
             </w:r>
           </w:p>
         </w:tc>
@@ -2870,25 +2727,14 @@
                 <w:lang w:val="es-MX"/>
               </w:rPr>
             </w:pPr>
-            <w:proofErr w:type="gramStart"/>
-            <w:r>
-              <w:rPr>
-                <w:rFonts w:ascii="Arial" w:hAnsi="Arial" w:cs="Arial"/>
-                <w:sz w:val="24"/>
-                <w:szCs w:val="24"/>
-                <w:lang w:val="es-MX"/>
-              </w:rPr>
-              <w:t>VARCHAR(</w:t>
-            </w:r>
-            <w:proofErr w:type="gramEnd"/>
-            <w:r>
-              <w:rPr>
-                <w:rFonts w:ascii="Arial" w:hAnsi="Arial" w:cs="Arial"/>
-                <w:sz w:val="24"/>
-                <w:szCs w:val="24"/>
-                <w:lang w:val="es-MX"/>
-              </w:rPr>
-              <w:t>100) NOT NULL</w:t>
+            <w:r>
+              <w:rPr>
+                <w:rFonts w:ascii="Arial" w:hAnsi="Arial" w:cs="Arial"/>
+                <w:sz w:val="24"/>
+                <w:szCs w:val="24"/>
+                <w:lang w:val="es-MX"/>
+              </w:rPr>
+              <w:t>VARCHAR(100) NOT NULL</w:t>
             </w:r>
           </w:p>
         </w:tc>
@@ -2958,15 +2804,7 @@
           <w:sz w:val="24"/>
           <w:szCs w:val="24"/>
         </w:rPr>
-        <w:t>E</w:t>
-      </w:r>
-      <w:r>
-        <w:rPr>
-          <w:rFonts w:ascii="Arial" w:hAnsi="Arial" w:cs="Arial"/>
-          <w:sz w:val="24"/>
-          <w:szCs w:val="24"/>
-        </w:rPr>
-        <w:t>sta tabla contiene información sobre los propietarios de las unidades en los consorcios</w:t>
+        <w:t>Esta tabla contiene información sobre los propietarios de las unidades en los consorcios</w:t>
       </w:r>
       <w:r>
         <w:rPr>
@@ -3224,25 +3062,14 @@
                 <w:lang w:val="es-MX"/>
               </w:rPr>
             </w:pPr>
-            <w:proofErr w:type="gramStart"/>
-            <w:r>
-              <w:rPr>
-                <w:rFonts w:ascii="Arial" w:hAnsi="Arial" w:cs="Arial"/>
-                <w:sz w:val="24"/>
-                <w:szCs w:val="24"/>
-                <w:lang w:val="es-MX"/>
-              </w:rPr>
-              <w:t>VARCHAR(</w:t>
-            </w:r>
-            <w:proofErr w:type="gramEnd"/>
-            <w:r>
-              <w:rPr>
-                <w:rFonts w:ascii="Arial" w:hAnsi="Arial" w:cs="Arial"/>
-                <w:sz w:val="24"/>
-                <w:szCs w:val="24"/>
-                <w:lang w:val="es-MX"/>
-              </w:rPr>
-              <w:t>50) NOT NULL</w:t>
+            <w:r>
+              <w:rPr>
+                <w:rFonts w:ascii="Arial" w:hAnsi="Arial" w:cs="Arial"/>
+                <w:sz w:val="24"/>
+                <w:szCs w:val="24"/>
+                <w:lang w:val="es-MX"/>
+              </w:rPr>
+              <w:t>VARCHAR(50) NOT NULL</w:t>
             </w:r>
           </w:p>
         </w:tc>
@@ -3309,25 +3136,14 @@
                 <w:lang w:val="es-MX"/>
               </w:rPr>
             </w:pPr>
-            <w:proofErr w:type="gramStart"/>
-            <w:r>
-              <w:rPr>
-                <w:rFonts w:ascii="Arial" w:hAnsi="Arial" w:cs="Arial"/>
-                <w:sz w:val="24"/>
-                <w:szCs w:val="24"/>
-                <w:lang w:val="es-MX"/>
-              </w:rPr>
-              <w:t>VARCHAR(</w:t>
-            </w:r>
-            <w:proofErr w:type="gramEnd"/>
-            <w:r>
-              <w:rPr>
-                <w:rFonts w:ascii="Arial" w:hAnsi="Arial" w:cs="Arial"/>
-                <w:sz w:val="24"/>
-                <w:szCs w:val="24"/>
-                <w:lang w:val="es-MX"/>
-              </w:rPr>
-              <w:t>50) NOT NULL</w:t>
+            <w:r>
+              <w:rPr>
+                <w:rFonts w:ascii="Arial" w:hAnsi="Arial" w:cs="Arial"/>
+                <w:sz w:val="24"/>
+                <w:szCs w:val="24"/>
+                <w:lang w:val="es-MX"/>
+              </w:rPr>
+              <w:t>VARCHAR(50) NOT NULL</w:t>
             </w:r>
           </w:p>
         </w:tc>
@@ -3396,25 +3212,14 @@
                 <w:lang w:val="es-MX"/>
               </w:rPr>
             </w:pPr>
-            <w:proofErr w:type="gramStart"/>
-            <w:r>
-              <w:rPr>
-                <w:rFonts w:ascii="Arial" w:hAnsi="Arial" w:cs="Arial"/>
-                <w:sz w:val="24"/>
-                <w:szCs w:val="24"/>
-                <w:lang w:val="es-MX"/>
-              </w:rPr>
-              <w:t>VARCHAR(</w:t>
-            </w:r>
-            <w:proofErr w:type="gramEnd"/>
-            <w:r>
-              <w:rPr>
-                <w:rFonts w:ascii="Arial" w:hAnsi="Arial" w:cs="Arial"/>
-                <w:sz w:val="24"/>
-                <w:szCs w:val="24"/>
-                <w:lang w:val="es-MX"/>
-              </w:rPr>
-              <w:t>10) NOT NULL</w:t>
+            <w:r>
+              <w:rPr>
+                <w:rFonts w:ascii="Arial" w:hAnsi="Arial" w:cs="Arial"/>
+                <w:sz w:val="24"/>
+                <w:szCs w:val="24"/>
+                <w:lang w:val="es-MX"/>
+              </w:rPr>
+              <w:t>VARCHAR(10) NOT NULL</w:t>
             </w:r>
           </w:p>
         </w:tc>
@@ -3481,25 +3286,14 @@
                 <w:lang w:val="es-MX"/>
               </w:rPr>
             </w:pPr>
-            <w:proofErr w:type="gramStart"/>
-            <w:r>
-              <w:rPr>
-                <w:rFonts w:ascii="Arial" w:hAnsi="Arial" w:cs="Arial"/>
-                <w:sz w:val="24"/>
-                <w:szCs w:val="24"/>
-                <w:lang w:val="es-MX"/>
-              </w:rPr>
-              <w:t>VARCHAR(</w:t>
-            </w:r>
-            <w:proofErr w:type="gramEnd"/>
-            <w:r>
-              <w:rPr>
-                <w:rFonts w:ascii="Arial" w:hAnsi="Arial" w:cs="Arial"/>
-                <w:sz w:val="24"/>
-                <w:szCs w:val="24"/>
-                <w:lang w:val="es-MX"/>
-              </w:rPr>
-              <w:t>50) NOT NULL</w:t>
+            <w:r>
+              <w:rPr>
+                <w:rFonts w:ascii="Arial" w:hAnsi="Arial" w:cs="Arial"/>
+                <w:sz w:val="24"/>
+                <w:szCs w:val="24"/>
+                <w:lang w:val="es-MX"/>
+              </w:rPr>
+              <w:t>VARCHAR(50) NOT NULL</w:t>
             </w:r>
           </w:p>
         </w:tc>
@@ -3566,25 +3360,14 @@
                 <w:lang w:val="es-MX"/>
               </w:rPr>
             </w:pPr>
-            <w:proofErr w:type="gramStart"/>
-            <w:r>
-              <w:rPr>
-                <w:rFonts w:ascii="Arial" w:hAnsi="Arial" w:cs="Arial"/>
-                <w:sz w:val="24"/>
-                <w:szCs w:val="24"/>
-                <w:lang w:val="es-MX"/>
-              </w:rPr>
-              <w:t>VARCHAR(</w:t>
-            </w:r>
-            <w:proofErr w:type="gramEnd"/>
-            <w:r>
-              <w:rPr>
-                <w:rFonts w:ascii="Arial" w:hAnsi="Arial" w:cs="Arial"/>
-                <w:sz w:val="24"/>
-                <w:szCs w:val="24"/>
-                <w:lang w:val="es-MX"/>
-              </w:rPr>
-              <w:t>3) NOT NULL</w:t>
+            <w:r>
+              <w:rPr>
+                <w:rFonts w:ascii="Arial" w:hAnsi="Arial" w:cs="Arial"/>
+                <w:sz w:val="24"/>
+                <w:szCs w:val="24"/>
+                <w:lang w:val="es-MX"/>
+              </w:rPr>
+              <w:t>VARCHAR(3) NOT NULL</w:t>
             </w:r>
           </w:p>
         </w:tc>
@@ -3816,25 +3599,14 @@
                 <w:lang w:val="es-MX"/>
               </w:rPr>
             </w:pPr>
-            <w:proofErr w:type="gramStart"/>
-            <w:r>
-              <w:rPr>
-                <w:rFonts w:ascii="Arial" w:hAnsi="Arial" w:cs="Arial"/>
-                <w:sz w:val="24"/>
-                <w:szCs w:val="24"/>
-                <w:lang w:val="es-MX"/>
-              </w:rPr>
-              <w:t>DECIMAL(</w:t>
-            </w:r>
-            <w:proofErr w:type="gramEnd"/>
-            <w:r>
-              <w:rPr>
-                <w:rFonts w:ascii="Arial" w:hAnsi="Arial" w:cs="Arial"/>
-                <w:sz w:val="24"/>
-                <w:szCs w:val="24"/>
-                <w:lang w:val="es-MX"/>
-              </w:rPr>
-              <w:t>5,2) NOT NULL</w:t>
+            <w:r>
+              <w:rPr>
+                <w:rFonts w:ascii="Arial" w:hAnsi="Arial" w:cs="Arial"/>
+                <w:sz w:val="24"/>
+                <w:szCs w:val="24"/>
+                <w:lang w:val="es-MX"/>
+              </w:rPr>
+              <w:t>DECIMAL(5,2) NOT NULL</w:t>
             </w:r>
           </w:p>
         </w:tc>
@@ -4394,25 +4166,14 @@
                 <w:lang w:val="es-MX"/>
               </w:rPr>
             </w:pPr>
-            <w:proofErr w:type="gramStart"/>
-            <w:r>
-              <w:rPr>
-                <w:rFonts w:ascii="Arial" w:hAnsi="Arial" w:cs="Arial"/>
-                <w:sz w:val="24"/>
-                <w:szCs w:val="24"/>
-                <w:lang w:val="es-MX"/>
-              </w:rPr>
-              <w:t>VARCHAR(</w:t>
-            </w:r>
-            <w:proofErr w:type="gramEnd"/>
-            <w:r>
-              <w:rPr>
-                <w:rFonts w:ascii="Arial" w:hAnsi="Arial" w:cs="Arial"/>
-                <w:sz w:val="24"/>
-                <w:szCs w:val="24"/>
-                <w:lang w:val="es-MX"/>
-              </w:rPr>
-              <w:t>200) NOT NULL</w:t>
+            <w:r>
+              <w:rPr>
+                <w:rFonts w:ascii="Arial" w:hAnsi="Arial" w:cs="Arial"/>
+                <w:sz w:val="24"/>
+                <w:szCs w:val="24"/>
+                <w:lang w:val="es-MX"/>
+              </w:rPr>
+              <w:t>VARCHAR(200) NOT NULL</w:t>
             </w:r>
           </w:p>
         </w:tc>
@@ -4913,25 +4674,14 @@
                 <w:lang w:val="es-MX"/>
               </w:rPr>
             </w:pPr>
-            <w:proofErr w:type="gramStart"/>
-            <w:r>
-              <w:rPr>
-                <w:rFonts w:ascii="Arial" w:hAnsi="Arial" w:cs="Arial"/>
-                <w:sz w:val="24"/>
-                <w:szCs w:val="24"/>
-                <w:lang w:val="es-MX"/>
-              </w:rPr>
-              <w:t>VARCHAR(</w:t>
-            </w:r>
-            <w:proofErr w:type="gramEnd"/>
-            <w:r>
-              <w:rPr>
-                <w:rFonts w:ascii="Arial" w:hAnsi="Arial" w:cs="Arial"/>
-                <w:sz w:val="24"/>
-                <w:szCs w:val="24"/>
-                <w:lang w:val="es-MX"/>
-              </w:rPr>
-              <w:t>20) NOT NULL</w:t>
+            <w:r>
+              <w:rPr>
+                <w:rFonts w:ascii="Arial" w:hAnsi="Arial" w:cs="Arial"/>
+                <w:sz w:val="24"/>
+                <w:szCs w:val="24"/>
+                <w:lang w:val="es-MX"/>
+              </w:rPr>
+              <w:t>VARCHAR(20) NOT NULL</w:t>
             </w:r>
           </w:p>
         </w:tc>
@@ -5000,25 +4750,14 @@
                 <w:lang w:val="es-MX"/>
               </w:rPr>
             </w:pPr>
-            <w:proofErr w:type="gramStart"/>
-            <w:r>
-              <w:rPr>
-                <w:rFonts w:ascii="Arial" w:hAnsi="Arial" w:cs="Arial"/>
-                <w:sz w:val="24"/>
-                <w:szCs w:val="24"/>
-                <w:lang w:val="es-MX"/>
-              </w:rPr>
-              <w:t>DECIMAL(</w:t>
-            </w:r>
-            <w:proofErr w:type="gramEnd"/>
-            <w:r>
-              <w:rPr>
-                <w:rFonts w:ascii="Arial" w:hAnsi="Arial" w:cs="Arial"/>
-                <w:sz w:val="24"/>
-                <w:szCs w:val="24"/>
-                <w:lang w:val="es-MX"/>
-              </w:rPr>
-              <w:t>10,2) NOT NULL</w:t>
+            <w:r>
+              <w:rPr>
+                <w:rFonts w:ascii="Arial" w:hAnsi="Arial" w:cs="Arial"/>
+                <w:sz w:val="24"/>
+                <w:szCs w:val="24"/>
+                <w:lang w:val="es-MX"/>
+              </w:rPr>
+              <w:t>DECIMAL(10,2) NOT NULL</w:t>
             </w:r>
           </w:p>
         </w:tc>
@@ -5603,25 +5342,14 @@
                 <w:lang w:val="es-MX"/>
               </w:rPr>
             </w:pPr>
-            <w:proofErr w:type="gramStart"/>
-            <w:r>
-              <w:rPr>
-                <w:rFonts w:ascii="Arial" w:hAnsi="Arial" w:cs="Arial"/>
-                <w:sz w:val="24"/>
-                <w:szCs w:val="24"/>
-                <w:lang w:val="es-MX"/>
-              </w:rPr>
-              <w:t>DECIMAL(</w:t>
-            </w:r>
-            <w:proofErr w:type="gramEnd"/>
-            <w:r>
-              <w:rPr>
-                <w:rFonts w:ascii="Arial" w:hAnsi="Arial" w:cs="Arial"/>
-                <w:sz w:val="24"/>
-                <w:szCs w:val="24"/>
-                <w:lang w:val="es-MX"/>
-              </w:rPr>
-              <w:t>10,2) NOT NULL</w:t>
+            <w:r>
+              <w:rPr>
+                <w:rFonts w:ascii="Arial" w:hAnsi="Arial" w:cs="Arial"/>
+                <w:sz w:val="24"/>
+                <w:szCs w:val="24"/>
+                <w:lang w:val="es-MX"/>
+              </w:rPr>
+              <w:t>DECIMAL(10,2) NOT NULL</w:t>
             </w:r>
           </w:p>
         </w:tc>
@@ -5762,25 +5490,14 @@
                 <w:lang w:val="es-MX"/>
               </w:rPr>
             </w:pPr>
-            <w:proofErr w:type="gramStart"/>
-            <w:r>
-              <w:rPr>
-                <w:rFonts w:ascii="Arial" w:hAnsi="Arial" w:cs="Arial"/>
-                <w:sz w:val="24"/>
-                <w:szCs w:val="24"/>
-                <w:lang w:val="es-MX"/>
-              </w:rPr>
-              <w:t>VARCHAR(</w:t>
-            </w:r>
-            <w:proofErr w:type="gramEnd"/>
-            <w:r>
-              <w:rPr>
-                <w:rFonts w:ascii="Arial" w:hAnsi="Arial" w:cs="Arial"/>
-                <w:sz w:val="24"/>
-                <w:szCs w:val="24"/>
-                <w:lang w:val="es-MX"/>
-              </w:rPr>
-              <w:t>200) NOT NULL</w:t>
+            <w:r>
+              <w:rPr>
+                <w:rFonts w:ascii="Arial" w:hAnsi="Arial" w:cs="Arial"/>
+                <w:sz w:val="24"/>
+                <w:szCs w:val="24"/>
+                <w:lang w:val="es-MX"/>
+              </w:rPr>
+              <w:t>VARCHAR(200) NOT NULL</w:t>
             </w:r>
           </w:p>
         </w:tc>
@@ -6404,25 +6121,14 @@
                 <w:lang w:val="es-MX"/>
               </w:rPr>
             </w:pPr>
-            <w:proofErr w:type="gramStart"/>
-            <w:r>
-              <w:rPr>
-                <w:rFonts w:ascii="Arial" w:hAnsi="Arial" w:cs="Arial"/>
-                <w:sz w:val="24"/>
-                <w:szCs w:val="24"/>
-                <w:lang w:val="es-MX"/>
-              </w:rPr>
-              <w:t>DECIMAL(</w:t>
-            </w:r>
-            <w:proofErr w:type="gramEnd"/>
-            <w:r>
-              <w:rPr>
-                <w:rFonts w:ascii="Arial" w:hAnsi="Arial" w:cs="Arial"/>
-                <w:sz w:val="24"/>
-                <w:szCs w:val="24"/>
-                <w:lang w:val="es-MX"/>
-              </w:rPr>
-              <w:t>10,2) NOT NULL</w:t>
+            <w:r>
+              <w:rPr>
+                <w:rFonts w:ascii="Arial" w:hAnsi="Arial" w:cs="Arial"/>
+                <w:sz w:val="24"/>
+                <w:szCs w:val="24"/>
+                <w:lang w:val="es-MX"/>
+              </w:rPr>
+              <w:t>DECIMAL(10,2) NOT NULL</w:t>
             </w:r>
           </w:p>
         </w:tc>
@@ -7271,23 +6977,7 @@
                 <w:sz w:val="24"/>
                 <w:szCs w:val="24"/>
               </w:rPr>
-              <w:t xml:space="preserve"> el </w:t>
-            </w:r>
-            <w:r>
-              <w:rPr>
-                <w:rFonts w:ascii="Arial" w:hAnsi="Arial" w:cs="Arial"/>
-                <w:sz w:val="24"/>
-                <w:szCs w:val="24"/>
-              </w:rPr>
-              <w:t>histórico</w:t>
-            </w:r>
-            <w:r>
-              <w:rPr>
-                <w:rFonts w:ascii="Arial" w:hAnsi="Arial" w:cs="Arial"/>
-                <w:sz w:val="24"/>
-                <w:szCs w:val="24"/>
-              </w:rPr>
-              <w:t xml:space="preserve"> de reclamos de los consorcios de un administrado</w:t>
+              <w:t xml:space="preserve"> el histórico de reclamos de los consorcios de un administrado</w:t>
             </w:r>
             <w:r>
               <w:rPr>
@@ -8340,7 +8030,6 @@
               <w:t xml:space="preserve"> por período en </w:t>
             </w:r>
             <w:proofErr w:type="spellStart"/>
-            <w:proofErr w:type="gramStart"/>
             <w:r>
               <w:rPr>
                 <w:rFonts w:ascii="Arial" w:hAnsi="Arial" w:cs="Arial"/>
@@ -8358,17 +8047,7 @@
                 <w:szCs w:val="24"/>
                 <w:lang w:val="es-MX"/>
               </w:rPr>
-              <w:t>(</w:t>
-            </w:r>
-            <w:proofErr w:type="gramEnd"/>
-            <w:r>
-              <w:rPr>
-                <w:rFonts w:ascii="Arial" w:hAnsi="Arial" w:cs="Arial"/>
-                <w:sz w:val="24"/>
-                <w:szCs w:val="24"/>
-                <w:lang w:val="es-MX"/>
-              </w:rPr>
-              <w:t xml:space="preserve">20) con formato Mes-XXXX (con XXXX siendo el </w:t>
+              <w:t xml:space="preserve">(20) con formato Mes-XXXX (con XXXX siendo el </w:t>
             </w:r>
             <w:proofErr w:type="spellStart"/>
             <w:r>
@@ -8682,7 +8361,6 @@
               <w:t xml:space="preserve"> en </w:t>
             </w:r>
             <w:proofErr w:type="spellStart"/>
-            <w:proofErr w:type="gramStart"/>
             <w:r>
               <w:rPr>
                 <w:rFonts w:ascii="Arial" w:hAnsi="Arial" w:cs="Arial"/>
@@ -8700,17 +8378,7 @@
                 <w:szCs w:val="24"/>
                 <w:lang w:val="es-MX"/>
               </w:rPr>
-              <w:t>(</w:t>
-            </w:r>
-            <w:proofErr w:type="gramEnd"/>
-            <w:r>
-              <w:rPr>
-                <w:rFonts w:ascii="Arial" w:hAnsi="Arial" w:cs="Arial"/>
-                <w:sz w:val="24"/>
-                <w:szCs w:val="24"/>
-                <w:lang w:val="es-MX"/>
-              </w:rPr>
-              <w:t xml:space="preserve">20) con formato Mes-XXXX (con XXXX siendo el </w:t>
+              <w:t xml:space="preserve">(20) con formato Mes-XXXX (con XXXX siendo el </w:t>
             </w:r>
             <w:proofErr w:type="spellStart"/>
             <w:r>
@@ -9048,7 +8716,6 @@
               <w:t xml:space="preserve"> la última expensa de un </w:t>
             </w:r>
             <w:proofErr w:type="spellStart"/>
-            <w:proofErr w:type="gramStart"/>
             <w:r>
               <w:rPr>
                 <w:rFonts w:ascii="Arial" w:hAnsi="Arial" w:cs="Arial"/>
@@ -9068,7 +8735,6 @@
               <w:t>en</w:t>
             </w:r>
             <w:proofErr w:type="spellEnd"/>
-            <w:proofErr w:type="gramEnd"/>
             <w:r>
               <w:rPr>
                 <w:rFonts w:ascii="Arial" w:hAnsi="Arial" w:cs="Arial"/>
@@ -9399,7 +9065,7 @@
                 <w:szCs w:val="24"/>
                 <w:lang w:val="es-MX"/>
               </w:rPr>
-              <w:t xml:space="preserve"> id_c</w:t>
+              <w:t xml:space="preserve"> </w:t>
             </w:r>
             <w:proofErr w:type="spellStart"/>
             <w:r>
@@ -9409,7 +9075,7 @@
                 <w:szCs w:val="24"/>
                 <w:lang w:val="es-MX"/>
               </w:rPr>
-              <w:t>onsorcio</w:t>
+              <w:t>id_consorcio</w:t>
             </w:r>
             <w:proofErr w:type="spellEnd"/>
           </w:p>
@@ -9973,7 +9639,7 @@
                 <w:szCs w:val="24"/>
                 <w:lang w:val="es-MX"/>
               </w:rPr>
-              <w:t xml:space="preserve"> el monto_t</w:t>
+              <w:t xml:space="preserve"> el </w:t>
             </w:r>
             <w:proofErr w:type="spellStart"/>
             <w:r>
@@ -9983,7 +9649,7 @@
                 <w:szCs w:val="24"/>
                 <w:lang w:val="es-MX"/>
               </w:rPr>
-              <w:t>otal</w:t>
+              <w:t>monto_total</w:t>
             </w:r>
             <w:proofErr w:type="spellEnd"/>
             <w:r>
@@ -10032,7 +9698,6 @@
               </w:rPr>
               <w:t>s_</w:t>
             </w:r>
-            <w:proofErr w:type="gramStart"/>
             <w:r>
               <w:rPr>
                 <w:rFonts w:ascii="Arial" w:hAnsi="Arial" w:cs="Arial"/>
@@ -10052,7 +9717,6 @@
               </w:rPr>
               <w:t xml:space="preserve"> asociada</w:t>
             </w:r>
-            <w:proofErr w:type="gramEnd"/>
             <w:r>
               <w:rPr>
                 <w:rFonts w:ascii="Arial" w:hAnsi="Arial" w:cs="Arial"/>
@@ -10531,6 +10195,76 @@
           <w:szCs w:val="24"/>
         </w:rPr>
       </w:pPr>
+    </w:p>
+    <w:p>
+      <w:pPr>
+        <w:rPr>
+          <w:rFonts w:ascii="Arial" w:hAnsi="Arial" w:cs="Arial"/>
+          <w:sz w:val="40"/>
+          <w:szCs w:val="40"/>
+        </w:rPr>
+      </w:pPr>
+      <w:r>
+        <w:rPr>
+          <w:rFonts w:ascii="Arial" w:hAnsi="Arial" w:cs="Arial"/>
+          <w:sz w:val="40"/>
+          <w:szCs w:val="40"/>
+        </w:rPr>
+        <w:t>Informe generado base a la información almacenada</w:t>
+      </w:r>
+    </w:p>
+    <w:p>
+      <w:pPr>
+        <w:rPr>
+          <w:rFonts w:ascii="Arial" w:hAnsi="Arial" w:cs="Arial"/>
+          <w:sz w:val="24"/>
+          <w:szCs w:val="24"/>
+        </w:rPr>
+      </w:pPr>
+      <w:r>
+        <w:rPr>
+          <w:rFonts w:ascii="Arial" w:hAnsi="Arial" w:cs="Arial"/>
+          <w:sz w:val="24"/>
+          <w:szCs w:val="24"/>
+        </w:rPr>
+        <w:t xml:space="preserve">Se implementó </w:t>
+      </w:r>
+      <w:proofErr w:type="spellStart"/>
+      <w:r>
+        <w:rPr>
+          <w:rFonts w:ascii="Arial" w:hAnsi="Arial" w:cs="Arial"/>
+          <w:sz w:val="24"/>
+          <w:szCs w:val="24"/>
+        </w:rPr>
+        <w:t>PowerBI</w:t>
+      </w:r>
+      <w:proofErr w:type="spellEnd"/>
+      <w:r>
+        <w:rPr>
+          <w:rFonts w:ascii="Arial" w:hAnsi="Arial" w:cs="Arial"/>
+          <w:sz w:val="24"/>
+          <w:szCs w:val="24"/>
+        </w:rPr>
+        <w:t xml:space="preserve"> para realizar un </w:t>
+      </w:r>
+      <w:proofErr w:type="spellStart"/>
+      <w:r>
+        <w:rPr>
+          <w:rFonts w:ascii="Arial" w:hAnsi="Arial" w:cs="Arial"/>
+          <w:sz w:val="24"/>
+          <w:szCs w:val="24"/>
+        </w:rPr>
+        <w:t>dashboard</w:t>
+      </w:r>
+      <w:proofErr w:type="spellEnd"/>
+      <w:r>
+        <w:rPr>
+          <w:rFonts w:ascii="Arial" w:hAnsi="Arial" w:cs="Arial"/>
+          <w:sz w:val="24"/>
+          <w:szCs w:val="24"/>
+        </w:rPr>
+        <w:t xml:space="preserve"> en base a los datos ingresados. Para poder acceder al mismo visitar </w:t>
+      </w:r>
     </w:p>
     <w:sectPr>
       <w:pgSz w:w="11906" w:h="16838"/>
@@ -11415,7 +11149,7 @@
   <w:style w:type="paragraph" w:default="1" w:styleId="Normal">
     <w:name w:val="Normal"/>
     <w:qFormat/>
-    <w:rsid w:val="00714231"/>
+    <w:rsid w:val="00A75916"/>
   </w:style>
   <w:style w:type="paragraph" w:styleId="Ttulo1">
     <w:name w:val="heading 1"/>
@@ -11626,6 +11360,7 @@
   <w:style w:type="character" w:default="1" w:styleId="Fuentedeprrafopredeter">
     <w:name w:val="Default Paragraph Font"/>
     <w:uiPriority w:val="1"/>
+    <w:semiHidden/>
     <w:unhideWhenUsed/>
   </w:style>
   <w:style w:type="table" w:default="1" w:styleId="Tablanormal">

</xml_diff>